<commit_message>
added references to proposal
</commit_message>
<xml_diff>
--- a/documents/POE Proposal 1.docx
+++ b/documents/POE Proposal 1.docx
@@ -52,6 +52,7 @@
     </w:p>
     <w:p>
       <w:pPr>
+        <w:jc w:val="center"/>
         <w:rPr>
           <w:b/>
           <w:bCs/>
@@ -59,156 +60,143 @@
           <w:szCs w:val="56"/>
         </w:rPr>
       </w:pPr>
-    </w:p>
-    <w:p>
-      <w:pPr>
-        <w:jc w:val="center"/>
+      <w:r>
         <w:rPr>
           <w:b/>
           <w:bCs/>
           <w:sz w:val="56"/>
           <w:szCs w:val="56"/>
         </w:rPr>
-      </w:pPr>
-      <w:r>
+        <w:t>Web Development - WEDE5020</w:t>
+      </w:r>
+    </w:p>
+    <w:p>
+      <w:pPr>
+        <w:jc w:val="center"/>
         <w:rPr>
           <w:b/>
           <w:bCs/>
           <w:sz w:val="56"/>
           <w:szCs w:val="56"/>
         </w:rPr>
-        <w:t>Web Development - WEDE5020</w:t>
-      </w:r>
-    </w:p>
-    <w:p>
-      <w:pPr>
-        <w:jc w:val="center"/>
+      </w:pPr>
+      <w:r>
         <w:rPr>
           <w:b/>
           <w:bCs/>
           <w:sz w:val="56"/>
           <w:szCs w:val="56"/>
         </w:rPr>
-      </w:pPr>
-      <w:r>
+        <w:t>Samukelo Mpofu</w:t>
+      </w:r>
+    </w:p>
+    <w:p>
+      <w:pPr>
+        <w:jc w:val="center"/>
         <w:rPr>
           <w:b/>
           <w:bCs/>
           <w:sz w:val="56"/>
           <w:szCs w:val="56"/>
         </w:rPr>
-        <w:t>Samukelo Mpofu</w:t>
-      </w:r>
-    </w:p>
-    <w:p>
-      <w:pPr>
-        <w:jc w:val="center"/>
+      </w:pPr>
+      <w:r>
         <w:rPr>
           <w:b/>
           <w:bCs/>
           <w:sz w:val="56"/>
           <w:szCs w:val="56"/>
         </w:rPr>
-      </w:pPr>
-      <w:r>
+        <w:t>S10492840</w:t>
+      </w:r>
+    </w:p>
+    <w:p>
+      <w:pPr>
+        <w:jc w:val="center"/>
         <w:rPr>
           <w:b/>
           <w:bCs/>
           <w:sz w:val="56"/>
           <w:szCs w:val="56"/>
         </w:rPr>
-        <w:t>S10492840</w:t>
-      </w:r>
-    </w:p>
-    <w:p>
-      <w:pPr>
-        <w:jc w:val="center"/>
+      </w:pPr>
+      <w:r>
         <w:rPr>
           <w:b/>
           <w:bCs/>
           <w:sz w:val="56"/>
           <w:szCs w:val="56"/>
         </w:rPr>
-      </w:pPr>
-      <w:r>
+        <w:t>Group 3</w:t>
+      </w:r>
+    </w:p>
+    <w:p/>
+    <w:p>
+      <w:pPr>
+        <w:jc w:val="center"/>
+      </w:pPr>
+      <w:r>
+        <w:drawing>
+          <wp:inline distT="0" distB="0" distL="0" distR="0" wp14:anchorId="6F6C3527" wp14:editId="4916947C">
+            <wp:extent cx="2566183" cy="2552700"/>
+            <wp:effectExtent l="0" t="0" r="5715" b="0"/>
+            <wp:docPr id="21686762" name="Picture 1"/>
+            <wp:cNvGraphicFramePr>
+              <a:graphicFrameLocks xmlns:a="http://schemas.openxmlformats.org/drawingml/2006/main" noChangeAspect="1"/>
+            </wp:cNvGraphicFramePr>
+            <a:graphic xmlns:a="http://schemas.openxmlformats.org/drawingml/2006/main">
+              <a:graphicData uri="http://schemas.openxmlformats.org/drawingml/2006/picture">
+                <pic:pic xmlns:pic="http://schemas.openxmlformats.org/drawingml/2006/picture">
+                  <pic:nvPicPr>
+                    <pic:cNvPr id="21686762" name=""/>
+                    <pic:cNvPicPr/>
+                  </pic:nvPicPr>
+                  <pic:blipFill>
+                    <a:blip r:embed="rId5"/>
+                    <a:stretch>
+                      <a:fillRect/>
+                    </a:stretch>
+                  </pic:blipFill>
+                  <pic:spPr>
+                    <a:xfrm>
+                      <a:off x="0" y="0"/>
+                      <a:ext cx="2575300" cy="2561769"/>
+                    </a:xfrm>
+                    <a:prstGeom prst="rect">
+                      <a:avLst/>
+                    </a:prstGeom>
+                  </pic:spPr>
+                </pic:pic>
+              </a:graphicData>
+            </a:graphic>
+          </wp:inline>
+        </w:drawing>
+      </w:r>
+    </w:p>
+    <w:p>
+      <w:pPr>
+        <w:jc w:val="center"/>
         <w:rPr>
           <w:b/>
           <w:bCs/>
           <w:sz w:val="56"/>
           <w:szCs w:val="56"/>
         </w:rPr>
-        <w:t>Group 3</w:t>
-      </w:r>
-    </w:p>
-    <w:p/>
-    <w:p/>
-    <w:p/>
-    <w:p>
-      <w:pPr>
-        <w:jc w:val="center"/>
-        <w:rPr>
-          <w:color w:val="70AD47" w:themeColor="accent6"/>
-          <w:sz w:val="52"/>
-          <w:szCs w:val="52"/>
-        </w:rPr>
-      </w:pPr>
-      <w:proofErr w:type="spellStart"/>
-      <w:r>
-        <w:rPr>
-          <w:color w:val="70AD47" w:themeColor="accent6"/>
-          <w:sz w:val="52"/>
-          <w:szCs w:val="52"/>
-        </w:rPr>
-        <w:t>GreenGrove</w:t>
-      </w:r>
-      <w:proofErr w:type="spellEnd"/>
-      <w:r>
-        <w:rPr>
-          <w:color w:val="70AD47" w:themeColor="accent6"/>
-          <w:sz w:val="52"/>
-          <w:szCs w:val="52"/>
-        </w:rPr>
-        <w:t xml:space="preserve"> Organics</w:t>
-      </w:r>
-      <w:r>
-        <w:rPr>
-          <w:color w:val="70AD47" w:themeColor="accent6"/>
-          <w:sz w:val="52"/>
-          <w:szCs w:val="52"/>
-        </w:rPr>
-        <w:t xml:space="preserve"> Proposal</w:t>
+      </w:pPr>
+      <w:r>
+        <w:rPr>
+          <w:b/>
+          <w:bCs/>
+          <w:sz w:val="56"/>
+          <w:szCs w:val="56"/>
+        </w:rPr>
+        <w:t>Website Proposal</w:t>
       </w:r>
     </w:p>
     <w:p/>
     <w:p/>
     <w:p/>
     <w:p/>
-    <w:p/>
-    <w:p/>
-    <w:p>
-      <w:pPr>
-        <w:rPr>
-          <w:b/>
-          <w:bCs/>
-        </w:rPr>
-      </w:pPr>
-    </w:p>
-    <w:p>
-      <w:pPr>
-        <w:rPr>
-          <w:b/>
-          <w:bCs/>
-        </w:rPr>
-      </w:pPr>
-    </w:p>
-    <w:p>
-      <w:pPr>
-        <w:rPr>
-          <w:b/>
-          <w:bCs/>
-        </w:rPr>
-      </w:pPr>
-    </w:p>
     <w:p>
       <w:pPr>
         <w:rPr>
@@ -1208,7 +1196,7 @@
     <w:p>
       <w:r>
         <w:pict w14:anchorId="34DA2A1F">
-          <v:rect id="_x0000_i1030" style="width:0;height:1.5pt" o:hralign="center" o:hrstd="t" o:hr="t" fillcolor="#a0a0a0" stroked="f"/>
+          <v:rect id="_x0000_i1026" style="width:0;height:1.5pt" o:hralign="center" o:hrstd="t" o:hr="t" fillcolor="#a0a0a0" stroked="f"/>
         </w:pict>
       </w:r>
     </w:p>
@@ -1377,7 +1365,7 @@
     <w:p>
       <w:r>
         <w:pict w14:anchorId="398C79C8">
-          <v:rect id="_x0000_i1026" style="width:0;height:1.5pt" o:hralign="center" o:hrstd="t" o:hr="t" fillcolor="#a0a0a0" stroked="f"/>
+          <v:rect id="_x0000_i1027" style="width:0;height:1.5pt" o:hralign="center" o:hrstd="t" o:hr="t" fillcolor="#a0a0a0" stroked="f"/>
         </w:pict>
       </w:r>
     </w:p>
@@ -1604,7 +1592,7 @@
     <w:p>
       <w:r>
         <w:pict w14:anchorId="5BD7742D">
-          <v:rect id="_x0000_i1031" style="width:0;height:1.5pt" o:hralign="center" o:hrstd="t" o:hr="t" fillcolor="#a0a0a0" stroked="f"/>
+          <v:rect id="_x0000_i1028" style="width:0;height:1.5pt" o:hralign="center" o:hrstd="t" o:hr="t" fillcolor="#a0a0a0" stroked="f"/>
         </w:pict>
       </w:r>
     </w:p>
@@ -1700,7 +1688,7 @@
                     </pic:cNvPicPr>
                   </pic:nvPicPr>
                   <pic:blipFill rotWithShape="1">
-                    <a:blip r:embed="rId5">
+                    <a:blip r:embed="rId6">
                       <a:extLst>
                         <a:ext uri="{28A0092B-C50C-407E-A947-70E740481C1C}">
                           <a14:useLocalDpi xmlns:a14="http://schemas.microsoft.com/office/drawing/2010/main" val="0"/>
@@ -1759,7 +1747,13 @@
         <w:t>Primary Font:</w:t>
       </w:r>
       <w:r>
-        <w:t xml:space="preserve"> Lora (organic, storytelling vibe).</w:t>
+        <w:t xml:space="preserve"> </w:t>
+      </w:r>
+      <w:r>
+        <w:t>Ubuntu</w:t>
+      </w:r>
+      <w:r>
+        <w:t xml:space="preserve"> (organic, storytelling vibe).</w:t>
       </w:r>
     </w:p>
     <w:p>
@@ -1861,7 +1855,7 @@
     <w:p>
       <w:r>
         <w:pict w14:anchorId="20730D69">
-          <v:rect id="_x0000_i1027" style="width:0;height:1.5pt" o:hralign="center" o:hrstd="t" o:hr="t" fillcolor="#a0a0a0" stroked="f"/>
+          <v:rect id="_x0000_i1029" style="width:0;height:1.5pt" o:hralign="center" o:hrstd="t" o:hr="t" fillcolor="#a0a0a0" stroked="f"/>
         </w:pict>
       </w:r>
     </w:p>
@@ -1991,7 +1985,7 @@
     <w:p>
       <w:r>
         <w:pict w14:anchorId="165058DD">
-          <v:rect id="_x0000_i1028" style="width:0;height:1.5pt" o:hralign="center" o:hrstd="t" o:hr="t" fillcolor="#a0a0a0" stroked="f"/>
+          <v:rect id="_x0000_i1030" style="width:0;height:1.5pt" o:hralign="center" o:hrstd="t" o:hr="t" fillcolor="#a0a0a0" stroked="f"/>
         </w:pict>
       </w:r>
     </w:p>
@@ -2962,7 +2956,7 @@
     <w:p>
       <w:r>
         <w:pict w14:anchorId="49770642">
-          <v:rect id="_x0000_i1029" style="width:0;height:1.5pt" o:hralign="center" o:hrstd="t" o:hr="t" fillcolor="#a0a0a0" stroked="f"/>
+          <v:rect id="_x0000_i1031" style="width:0;height:1.5pt" o:hralign="center" o:hrstd="t" o:hr="t" fillcolor="#a0a0a0" stroked="f"/>
         </w:pict>
       </w:r>
     </w:p>
@@ -3340,35 +3334,133 @@
           <w:sz w:val="28"/>
           <w:szCs w:val="28"/>
         </w:rPr>
-        <w:t>9</w:t>
-      </w:r>
-      <w:r>
+        <w:t>9. References</w:t>
+      </w:r>
+    </w:p>
+    <w:p>
+      <w:pPr>
         <w:rPr>
           <w:b/>
           <w:bCs/>
           <w:color w:val="538135" w:themeColor="accent6" w:themeShade="BF"/>
+          <w:sz w:val="22"/>
+          <w:szCs w:val="22"/>
+        </w:rPr>
+      </w:pPr>
+      <w:r>
+        <w:rPr>
+          <w:b/>
+          <w:bCs/>
+          <w:i/>
+          <w:iCs/>
+          <w:color w:val="538135" w:themeColor="accent6" w:themeShade="BF"/>
+          <w:sz w:val="22"/>
+          <w:szCs w:val="22"/>
+        </w:rPr>
+        <w:t>Images</w:t>
+      </w:r>
+      <w:r>
+        <w:rPr>
+          <w:b/>
+          <w:bCs/>
+          <w:color w:val="538135" w:themeColor="accent6" w:themeShade="BF"/>
+          <w:sz w:val="22"/>
+          <w:szCs w:val="22"/>
+        </w:rPr>
+        <w:t>:</w:t>
+      </w:r>
+    </w:p>
+    <w:p>
+      <w:r>
+        <w:t xml:space="preserve">* </w:t>
+      </w:r>
+      <w:proofErr w:type="gramStart"/>
+      <w:r>
+        <w:t>logo</w:t>
+      </w:r>
+      <w:proofErr w:type="gramEnd"/>
+      <w:r>
+        <w:t xml:space="preserve"> was created manually</w:t>
+      </w:r>
+    </w:p>
+    <w:p>
+      <w:r>
+        <w:t>JBT</w:t>
+      </w:r>
+      <w:r>
+        <w:t xml:space="preserve"> (no year)</w:t>
+      </w:r>
+      <w:r>
+        <w:rPr>
+          <w:i/>
+          <w:iCs/>
+        </w:rPr>
+        <w:t xml:space="preserve"> </w:t>
+      </w:r>
+      <w:r>
+        <w:rPr>
+          <w:i/>
+          <w:iCs/>
+        </w:rPr>
+        <w:t xml:space="preserve">Fresh Produce Solutions | </w:t>
+      </w:r>
+      <w:proofErr w:type="spellStart"/>
+      <w:r>
+        <w:rPr>
+          <w:i/>
+          <w:iCs/>
+        </w:rPr>
+        <w:t>FoodTech</w:t>
+      </w:r>
+      <w:proofErr w:type="spellEnd"/>
+      <w:r>
+        <w:t>. [Online image] Available at: https://www.jbtc.com/foodtech/products-and-solutions/solutions/fresh-produce (Accessed: 6 April 2025).</w:t>
+      </w:r>
+    </w:p>
+    <w:p>
+      <w:pPr>
+        <w:rPr>
+          <w:i/>
+          <w:iCs/>
+          <w:lang w:val="en-ZA"/>
+        </w:rPr>
+      </w:pPr>
+      <w:r>
+        <w:t>iStock</w:t>
+      </w:r>
+      <w:r>
+        <w:t xml:space="preserve"> (no year)</w:t>
+      </w:r>
+      <w:r>
+        <w:rPr>
+          <w:i/>
+          <w:iCs/>
+        </w:rPr>
+        <w:t xml:space="preserve"> </w:t>
+      </w:r>
+      <w:r>
+        <w:rPr>
+          <w:i/>
+          <w:iCs/>
+          <w:lang w:val="en-ZA"/>
+        </w:rPr>
+        <w:t>Shopping bag full of fresh vegetables and fruits stock photo</w:t>
+      </w:r>
+      <w:r>
+        <w:t>. [Online image] Available at: https://www.istockphoto.com/photo/shopping-bag-full-of-fresh-vegetables-and-fruits-gm1128687123-297902712</w:t>
+      </w:r>
+      <w:r>
+        <w:t xml:space="preserve"> </w:t>
+      </w:r>
+      <w:r>
+        <w:t>(Accessed: 6 April 2025).</w:t>
+      </w:r>
+    </w:p>
+    <w:p>
+      <w:pPr>
+        <w:rPr>
           <w:sz w:val="28"/>
           <w:szCs w:val="28"/>
-        </w:rPr>
-        <w:t xml:space="preserve">. </w:t>
-      </w:r>
-      <w:r>
-        <w:rPr>
-          <w:b/>
-          <w:bCs/>
-          <w:color w:val="538135" w:themeColor="accent6" w:themeShade="BF"/>
-          <w:sz w:val="28"/>
-          <w:szCs w:val="28"/>
-        </w:rPr>
-        <w:t>References</w:t>
-      </w:r>
-    </w:p>
-    <w:p>
-      <w:pPr>
-        <w:rPr>
-          <w:sz w:val="28"/>
-          <w:szCs w:val="28"/>
-          <w:u w:val="single"/>
         </w:rPr>
       </w:pPr>
     </w:p>
@@ -6475,6 +6567,29 @@
       <w:bCs/>
     </w:rPr>
   </w:style>
+  <w:style w:type="character" w:styleId="Hyperlink">
+    <w:name w:val="Hyperlink"/>
+    <w:basedOn w:val="DefaultParagraphFont"/>
+    <w:uiPriority w:val="99"/>
+    <w:unhideWhenUsed/>
+    <w:rsid w:val="002910BC"/>
+    <w:rPr>
+      <w:color w:val="0563C1" w:themeColor="hyperlink"/>
+      <w:u w:val="single"/>
+    </w:rPr>
+  </w:style>
+  <w:style w:type="character" w:styleId="UnresolvedMention">
+    <w:name w:val="Unresolved Mention"/>
+    <w:basedOn w:val="DefaultParagraphFont"/>
+    <w:uiPriority w:val="99"/>
+    <w:semiHidden/>
+    <w:unhideWhenUsed/>
+    <w:rsid w:val="002910BC"/>
+    <w:rPr>
+      <w:color w:val="605E5C"/>
+      <w:shd w:val="clear" w:color="auto" w:fill="E1DFDD"/>
+    </w:rPr>
+  </w:style>
 </w:styles>
 </file>
 

</xml_diff>

<commit_message>
updated proposal, removed subscription page
</commit_message>
<xml_diff>
--- a/documents/POE Proposal 1.docx
+++ b/documents/POE Proposal 1.docx
@@ -136,6 +136,9 @@
         <w:jc w:val="center"/>
       </w:pPr>
       <w:r>
+        <w:rPr>
+          <w:noProof/>
+        </w:rPr>
         <w:drawing>
           <wp:inline distT="0" distB="0" distL="0" distR="0" wp14:anchorId="6F6C3527" wp14:editId="4916947C">
             <wp:extent cx="2566183" cy="2552700"/>
@@ -1491,10 +1494,10 @@
           <w:b/>
           <w:bCs/>
         </w:rPr>
-        <w:t>Subscription Service</w:t>
-      </w:r>
-      <w:r>
-        <w:t xml:space="preserve"> – Customers can sign up for weekly organic produce boxes.</w:t>
+        <w:t>Blog Section</w:t>
+      </w:r>
+      <w:r>
+        <w:t xml:space="preserve"> – Articles on organic living, sustainability, and healthy recipes.</w:t>
       </w:r>
     </w:p>
     <w:p>
@@ -1509,28 +1512,10 @@
           <w:b/>
           <w:bCs/>
         </w:rPr>
-        <w:t>Blog Section</w:t>
-      </w:r>
-      <w:r>
-        <w:t xml:space="preserve"> – Articles on organic living, sustainability, and healthy recipes.</w:t>
-      </w:r>
-    </w:p>
-    <w:p>
-      <w:pPr>
-        <w:numPr>
-          <w:ilvl w:val="0"/>
-          <w:numId w:val="9"/>
-        </w:numPr>
-      </w:pPr>
-      <w:r>
-        <w:rPr>
-          <w:b/>
-          <w:bCs/>
-        </w:rPr>
         <w:t>Contact Page</w:t>
       </w:r>
       <w:r>
-        <w:t xml:space="preserve"> – Customer support, FAQs, and a chatbot.</w:t>
+        <w:t xml:space="preserve"> – Customer support.</w:t>
       </w:r>
     </w:p>
     <w:p>
@@ -1595,6 +1580,17 @@
           <v:rect id="_x0000_i1028" style="width:0;height:1.5pt" o:hralign="center" o:hrstd="t" o:hr="t" fillcolor="#a0a0a0" stroked="f"/>
         </w:pict>
       </w:r>
+    </w:p>
+    <w:p>
+      <w:pPr>
+        <w:rPr>
+          <w:b/>
+          <w:bCs/>
+          <w:color w:val="538135" w:themeColor="accent6" w:themeShade="BF"/>
+          <w:sz w:val="28"/>
+          <w:szCs w:val="28"/>
+        </w:rPr>
+      </w:pPr>
     </w:p>
     <w:p>
       <w:pPr>
@@ -3385,24 +3381,14 @@
     </w:p>
     <w:p>
       <w:r>
-        <w:t>JBT</w:t>
-      </w:r>
-      <w:r>
-        <w:t xml:space="preserve"> (no year)</w:t>
+        <w:t>JBT (no year)</w:t>
       </w:r>
       <w:r>
         <w:rPr>
           <w:i/>
           <w:iCs/>
         </w:rPr>
-        <w:t xml:space="preserve"> </w:t>
-      </w:r>
-      <w:r>
-        <w:rPr>
-          <w:i/>
-          <w:iCs/>
-        </w:rPr>
-        <w:t xml:space="preserve">Fresh Produce Solutions | </w:t>
+        <w:t xml:space="preserve"> Fresh Produce Solutions | </w:t>
       </w:r>
       <w:proofErr w:type="spellStart"/>
       <w:r>
@@ -3447,13 +3433,7 @@
         <w:t>Shopping bag full of fresh vegetables and fruits stock photo</w:t>
       </w:r>
       <w:r>
-        <w:t>. [Online image] Available at: https://www.istockphoto.com/photo/shopping-bag-full-of-fresh-vegetables-and-fruits-gm1128687123-297902712</w:t>
-      </w:r>
-      <w:r>
-        <w:t xml:space="preserve"> </w:t>
-      </w:r>
-      <w:r>
-        <w:t>(Accessed: 6 April 2025).</w:t>
+        <w:t>. [Online image] Available at: https://www.istockphoto.com/photo/shopping-bag-full-of-fresh-vegetables-and-fruits-gm1128687123-297902712 (Accessed: 6 April 2025).</w:t>
       </w:r>
     </w:p>
     <w:p>
@@ -6142,6 +6122,7 @@
   <w:style w:type="character" w:default="1" w:styleId="DefaultParagraphFont">
     <w:name w:val="Default Paragraph Font"/>
     <w:uiPriority w:val="1"/>
+    <w:semiHidden/>
     <w:unhideWhenUsed/>
   </w:style>
   <w:style w:type="table" w:default="1" w:styleId="TableNormal">

</xml_diff>

<commit_message>
Added link to git repo
</commit_message>
<xml_diff>
--- a/documents/POE Proposal 1.docx
+++ b/documents/POE Proposal 1.docx
@@ -1591,6 +1591,48 @@
           <w:szCs w:val="28"/>
         </w:rPr>
       </w:pPr>
+      <w:r>
+        <w:rPr>
+          <w:b/>
+          <w:bCs/>
+          <w:color w:val="538135" w:themeColor="accent6" w:themeShade="BF"/>
+          <w:sz w:val="28"/>
+          <w:szCs w:val="28"/>
+        </w:rPr>
+        <w:t xml:space="preserve">Link to GitHub Repository: </w:t>
+      </w:r>
+      <w:hyperlink r:id="rId6" w:history="1">
+        <w:r>
+          <w:rPr>
+            <w:rStyle w:val="Hyperlink"/>
+            <w:b/>
+            <w:bCs/>
+            <w:sz w:val="28"/>
+            <w:szCs w:val="28"/>
+          </w:rPr>
+          <w:t>CLICK HE</w:t>
+        </w:r>
+        <w:r>
+          <w:rPr>
+            <w:rStyle w:val="Hyperlink"/>
+            <w:b/>
+            <w:bCs/>
+            <w:sz w:val="28"/>
+            <w:szCs w:val="28"/>
+          </w:rPr>
+          <w:t>R</w:t>
+        </w:r>
+        <w:r>
+          <w:rPr>
+            <w:rStyle w:val="Hyperlink"/>
+            <w:b/>
+            <w:bCs/>
+            <w:sz w:val="28"/>
+            <w:szCs w:val="28"/>
+          </w:rPr>
+          <w:t>E</w:t>
+        </w:r>
+      </w:hyperlink>
     </w:p>
     <w:p>
       <w:pPr>
@@ -1684,7 +1726,7 @@
                     </pic:cNvPicPr>
                   </pic:nvPicPr>
                   <pic:blipFill rotWithShape="1">
-                    <a:blip r:embed="rId6">
+                    <a:blip r:embed="rId7">
                       <a:extLst>
                         <a:ext uri="{28A0092B-C50C-407E-A947-70E740481C1C}">
                           <a14:useLocalDpi xmlns:a14="http://schemas.microsoft.com/office/drawing/2010/main" val="0"/>
@@ -3435,14 +3477,6 @@
       <w:r>
         <w:t>. [Online image] Available at: https://www.istockphoto.com/photo/shopping-bag-full-of-fresh-vegetables-and-fruits-gm1128687123-297902712 (Accessed: 6 April 2025).</w:t>
       </w:r>
-    </w:p>
-    <w:p>
-      <w:pPr>
-        <w:rPr>
-          <w:sz w:val="28"/>
-          <w:szCs w:val="28"/>
-        </w:rPr>
-      </w:pPr>
     </w:p>
     <w:sectPr>
       <w:pgSz w:w="12240" w:h="15840"/>
@@ -6571,6 +6605,18 @@
       <w:shd w:val="clear" w:color="auto" w:fill="E1DFDD"/>
     </w:rPr>
   </w:style>
+  <w:style w:type="character" w:styleId="FollowedHyperlink">
+    <w:name w:val="FollowedHyperlink"/>
+    <w:basedOn w:val="DefaultParagraphFont"/>
+    <w:uiPriority w:val="99"/>
+    <w:semiHidden/>
+    <w:unhideWhenUsed/>
+    <w:rsid w:val="00833F87"/>
+    <w:rPr>
+      <w:color w:val="954F72" w:themeColor="followedHyperlink"/>
+      <w:u w:val="single"/>
+    </w:rPr>
+  </w:style>
 </w:styles>
 </file>
 

</xml_diff>